<commit_message>
changed josefin to roboto in resume files
</commit_message>
<xml_diff>
--- a/resume.docx
+++ b/resume.docx
@@ -9,13 +9,12 @@
           <w:bottom w:val="double" w:sz="6" w:space="1" w:color="auto"/>
         </w:pBdr>
         <w:rPr>
-          <w:rFonts w:ascii="Josefin Sans" w:hAnsi="Josefin Sans"/>
-        </w:rPr>
-      </w:pPr>
-      <w:r>
-        <w:rPr>
-          <w:rFonts w:ascii="Josefin Sans" w:hAnsi="Josefin Sans"/>
-          <w:b/>
+          <w:bCs/>
+        </w:rPr>
+      </w:pPr>
+      <w:r>
+        <w:rPr>
+          <w:bCs/>
           <w:noProof/>
           <w:lang w:bidi="hi-IN"/>
         </w:rPr>
@@ -136,17 +135,9 @@
       </w:r>
       <w:r>
         <w:rPr>
-          <w:rFonts w:ascii="Josefin Sans" w:hAnsi="Josefin Sans"/>
-          <w:b/>
-        </w:rPr>
-        <w:t xml:space="preserve">PRANSHU </w:t>
-      </w:r>
-      <w:r>
-        <w:rPr>
-          <w:rFonts w:ascii="Josefin Sans" w:hAnsi="Josefin Sans"/>
-          <w:b/>
-        </w:rPr>
-        <w:t>GUPTA</w:t>
+          <w:bCs/>
+        </w:rPr>
+        <w:t>PRANSHU GUPTA</w:t>
       </w:r>
     </w:p>
     <w:p>
@@ -239,7 +230,10 @@
         <w:pStyle w:val="NoSpacing"/>
       </w:pPr>
       <w:r>
-        <w:t>April 2017</w:t>
+        <w:t>June</w:t>
+      </w:r>
+      <w:r>
+        <w:t xml:space="preserve"> 2017</w:t>
       </w:r>
       <w:r>
         <w:tab/>
@@ -394,8 +388,6 @@
         <w:tab/>
         <w:t xml:space="preserve"> 89</w:t>
       </w:r>
-      <w:bookmarkStart w:id="0" w:name="_GoBack"/>
-      <w:bookmarkEnd w:id="0"/>
       <w:r>
         <w:t>.7%</w:t>
       </w:r>
@@ -821,13 +813,13 @@
               <wp:anchor distT="0" distB="0" distL="114300" distR="114300" simplePos="0" relativeHeight="251665408" behindDoc="0" locked="0" layoutInCell="1" allowOverlap="1" wp14:anchorId="7E4260B1" wp14:editId="53845651">
                 <wp:simplePos x="0" y="0"/>
                 <wp:positionH relativeFrom="margin">
-                  <wp:align>right</wp:align>
+                  <wp:posOffset>1112808</wp:posOffset>
                 </wp:positionH>
                 <wp:positionV relativeFrom="paragraph">
-                  <wp:posOffset>342044</wp:posOffset>
+                  <wp:posOffset>327696</wp:posOffset>
                 </wp:positionV>
-                <wp:extent cx="5863037" cy="0"/>
-                <wp:effectExtent l="0" t="0" r="23495" b="19050"/>
+                <wp:extent cx="5744078" cy="0"/>
+                <wp:effectExtent l="0" t="0" r="28575" b="19050"/>
                 <wp:wrapNone/>
                 <wp:docPr id="4" name="Straight Connector 4"/>
                 <wp:cNvGraphicFramePr/>
@@ -836,9 +828,9 @@
                     <wps:wsp>
                       <wps:cNvCnPr/>
                       <wps:spPr>
-                        <a:xfrm flipV="1">
+                        <a:xfrm>
                           <a:off x="0" y="0"/>
-                          <a:ext cx="5863037" cy="0"/>
+                          <a:ext cx="5744078" cy="0"/>
                         </a:xfrm>
                         <a:prstGeom prst="line">
                           <a:avLst/>
@@ -873,7 +865,7 @@
           </mc:Choice>
           <mc:Fallback>
             <w:pict>
-              <v:line w14:anchorId="697C416E" id="Straight Connector 4" o:spid="_x0000_s1026" style="position:absolute;flip:y;z-index:251665408;visibility:visible;mso-wrap-style:square;mso-width-percent:0;mso-height-percent:0;mso-wrap-distance-left:9pt;mso-wrap-distance-top:0;mso-wrap-distance-right:9pt;mso-wrap-distance-bottom:0;mso-position-horizontal:right;mso-position-horizontal-relative:margin;mso-position-vertical:absolute;mso-position-vertical-relative:text;mso-width-percent:0;mso-height-percent:0;mso-width-relative:margin;mso-height-relative:margin" from="410.45pt,26.95pt" to="872.1pt,26.95pt" o:gfxdata="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" strokecolor="black [3200]" strokeweight=".5pt">
+              <v:line w14:anchorId="7FCFD7E5" id="Straight Connector 4" o:spid="_x0000_s1026" style="position:absolute;z-index:251665408;visibility:visible;mso-wrap-style:square;mso-width-percent:0;mso-height-percent:0;mso-wrap-distance-left:9pt;mso-wrap-distance-top:0;mso-wrap-distance-right:9pt;mso-wrap-distance-bottom:0;mso-position-horizontal:absolute;mso-position-horizontal-relative:margin;mso-position-vertical:absolute;mso-position-vertical-relative:text;mso-width-percent:0;mso-height-percent:0;mso-width-relative:margin;mso-height-relative:margin" from="87.6pt,25.8pt" to="539.9pt,25.8pt" o:gfxdata="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" strokecolor="black [3200]" strokeweight=".5pt">
                 <v:stroke joinstyle="miter"/>
                 <w10:wrap anchorx="margin"/>
               </v:line>
@@ -950,7 +942,27 @@
         <w:rPr>
           <w:rFonts w:ascii="Segoe UI Semibold" w:hAnsi="Segoe UI Semibold" w:cs="Segoe UI Semibold"/>
         </w:rPr>
-        <w:t>SKYLINE QUERIES ON DATABASES</w:t>
+        <w:t xml:space="preserve">SKYLINE </w:t>
+      </w:r>
+      <w:r>
+        <w:rPr>
+          <w:rFonts w:ascii="Segoe UI Semibold" w:hAnsi="Segoe UI Semibold" w:cs="Segoe UI Semibold"/>
+        </w:rPr>
+        <w:t>QUERIE</w:t>
+      </w:r>
+      <w:bookmarkStart w:id="0" w:name="_GoBack"/>
+      <w:bookmarkEnd w:id="0"/>
+      <w:r>
+        <w:rPr>
+          <w:rFonts w:ascii="Segoe UI Semibold" w:hAnsi="Segoe UI Semibold" w:cs="Segoe UI Semibold"/>
+        </w:rPr>
+        <w:t>S</w:t>
+      </w:r>
+      <w:r>
+        <w:rPr>
+          <w:rFonts w:ascii="Segoe UI Semibold" w:hAnsi="Segoe UI Semibold" w:cs="Segoe UI Semibold"/>
+        </w:rPr>
+        <w:t xml:space="preserve"> ON DATABASES</w:t>
       </w:r>
       <w:r>
         <w:tab/>
@@ -1081,6 +1093,7 @@
           <w:rFonts w:ascii="Segoe UI Semibold" w:hAnsi="Segoe UI Semibold" w:cs="Segoe UI Semibold"/>
         </w:rPr>
       </w:pPr>
+      <w:proofErr w:type="spellStart"/>
       <w:r>
         <w:rPr>
           <w:rFonts w:ascii="Segoe UI Semibold" w:hAnsi="Segoe UI Semibold" w:cs="Segoe UI Semibold"/>
@@ -1091,13 +1104,14 @@
         <w:rPr>
           <w:rFonts w:ascii="Segoe UI Semibold" w:hAnsi="Segoe UI Semibold" w:cs="Segoe UI Semibold"/>
         </w:rPr>
-        <w:t>OS OPERATING SYSTEM</w:t>
-      </w:r>
+        <w:t>OS</w:t>
+      </w:r>
+      <w:proofErr w:type="spellEnd"/>
       <w:r>
         <w:rPr>
           <w:rFonts w:ascii="Segoe UI Semibold" w:hAnsi="Segoe UI Semibold" w:cs="Segoe UI Semibold"/>
         </w:rPr>
-        <w:tab/>
+        <w:t xml:space="preserve"> OPERATING SYSTEM</w:t>
       </w:r>
       <w:r>
         <w:rPr>
@@ -1122,6 +1136,12 @@
           <w:rFonts w:ascii="Segoe UI Semibold" w:hAnsi="Segoe UI Semibold" w:cs="Segoe UI Semibold"/>
         </w:rPr>
         <w:tab/>
+      </w:r>
+      <w:r>
+        <w:rPr>
+          <w:rFonts w:ascii="Segoe UI Semibold" w:hAnsi="Segoe UI Semibold" w:cs="Segoe UI Semibold"/>
+        </w:rPr>
+        <w:tab/>
         <w:t xml:space="preserve">     </w:t>
       </w:r>
       <w:r>
@@ -1146,7 +1166,21 @@
         <w:rPr>
           <w:rFonts w:cs="Segoe UI Semibold"/>
         </w:rPr>
-        <w:t xml:space="preserve"> the NachOS operating system</w:t>
+        <w:t xml:space="preserve"> the </w:t>
+      </w:r>
+      <w:proofErr w:type="spellStart"/>
+      <w:r>
+        <w:rPr>
+          <w:rFonts w:cs="Segoe UI Semibold"/>
+        </w:rPr>
+        <w:t>NachOS</w:t>
+      </w:r>
+      <w:proofErr w:type="spellEnd"/>
+      <w:r>
+        <w:rPr>
+          <w:rFonts w:cs="Segoe UI Semibold"/>
+        </w:rPr>
+        <w:t xml:space="preserve"> operating system</w:t>
       </w:r>
     </w:p>
     <w:p>
@@ -1179,7 +1213,15 @@
       </w:r>
       <w:r>
         <w:tab/>
-        <w:t xml:space="preserve">           Renju, Emacs Doctor, Robot Motion Learning</w:t>
+        <w:t xml:space="preserve">           Renju, </w:t>
+      </w:r>
+      <w:proofErr w:type="spellStart"/>
+      <w:r>
+        <w:t>Emacs</w:t>
+      </w:r>
+      <w:proofErr w:type="spellEnd"/>
+      <w:r>
+        <w:t xml:space="preserve"> Doctor, Robot Motion Learning</w:t>
       </w:r>
     </w:p>
     <w:p>
@@ -1325,9 +1367,14 @@
       <w:r>
         <w:tab/>
       </w:r>
-      <w:r>
-        <w:tab/>
-        <w:t xml:space="preserve">  C#, Java, PHP</w:t>
+      <w:proofErr w:type="gramStart"/>
+      <w:r>
+        <w:tab/>
+        <w:t xml:space="preserve">  C#</w:t>
+      </w:r>
+      <w:proofErr w:type="gramEnd"/>
+      <w:r>
+        <w:t>, Java, PHP</w:t>
       </w:r>
     </w:p>
     <w:p>
@@ -2497,7 +2544,7 @@
     <w:autoRedefine/>
     <w:uiPriority w:val="9"/>
     <w:qFormat/>
-    <w:rsid w:val="003A38CF"/>
+    <w:rsid w:val="00FC371D"/>
     <w:pPr>
       <w:keepNext/>
       <w:keepLines/>
@@ -2505,8 +2552,7 @@
       <w:outlineLvl w:val="0"/>
     </w:pPr>
     <w:rPr>
-      <w:rFonts w:ascii="Josefin Sans" w:eastAsiaTheme="majorEastAsia" w:hAnsi="Josefin Sans" w:cstheme="majorBidi"/>
-      <w:b/>
+      <w:rFonts w:ascii="Roboto Light" w:eastAsiaTheme="majorEastAsia" w:hAnsi="Roboto Light" w:cstheme="majorBidi"/>
       <w:color w:val="262626" w:themeColor="text1" w:themeTint="D9"/>
       <w:sz w:val="32"/>
       <w:szCs w:val="32"/>
@@ -2569,13 +2615,13 @@
     <w:link w:val="TitleChar"/>
     <w:uiPriority w:val="10"/>
     <w:qFormat/>
-    <w:rsid w:val="00D35FEA"/>
+    <w:rsid w:val="00FC371D"/>
     <w:pPr>
       <w:spacing w:after="0" w:line="240" w:lineRule="auto"/>
       <w:contextualSpacing/>
     </w:pPr>
     <w:rPr>
-      <w:rFonts w:asciiTheme="majorHAnsi" w:eastAsiaTheme="majorEastAsia" w:hAnsiTheme="majorHAnsi" w:cstheme="majorBidi"/>
+      <w:rFonts w:ascii="Roboto Light" w:eastAsiaTheme="majorEastAsia" w:hAnsi="Roboto Light" w:cstheme="majorBidi"/>
       <w:spacing w:val="-10"/>
       <w:kern w:val="28"/>
       <w:sz w:val="56"/>
@@ -2587,9 +2633,9 @@
     <w:basedOn w:val="DefaultParagraphFont"/>
     <w:link w:val="Title"/>
     <w:uiPriority w:val="10"/>
-    <w:rsid w:val="00D35FEA"/>
+    <w:rsid w:val="00FC371D"/>
     <w:rPr>
-      <w:rFonts w:asciiTheme="majorHAnsi" w:eastAsiaTheme="majorEastAsia" w:hAnsiTheme="majorHAnsi" w:cstheme="majorBidi"/>
+      <w:rFonts w:ascii="Roboto Light" w:eastAsiaTheme="majorEastAsia" w:hAnsi="Roboto Light" w:cstheme="majorBidi"/>
       <w:spacing w:val="-10"/>
       <w:kern w:val="28"/>
       <w:sz w:val="56"/>
@@ -2601,10 +2647,9 @@
     <w:basedOn w:val="DefaultParagraphFont"/>
     <w:link w:val="Heading1"/>
     <w:uiPriority w:val="9"/>
-    <w:rsid w:val="003A38CF"/>
+    <w:rsid w:val="00FC371D"/>
     <w:rPr>
-      <w:rFonts w:ascii="Josefin Sans" w:eastAsiaTheme="majorEastAsia" w:hAnsi="Josefin Sans" w:cstheme="majorBidi"/>
-      <w:b/>
+      <w:rFonts w:ascii="Roboto Light" w:eastAsiaTheme="majorEastAsia" w:hAnsi="Roboto Light" w:cstheme="majorBidi"/>
       <w:color w:val="262626" w:themeColor="text1" w:themeTint="D9"/>
       <w:sz w:val="32"/>
       <w:szCs w:val="32"/>

</xml_diff>